<commit_message>
edit report chapter 1 and 2
</commit_message>
<xml_diff>
--- a/docs/PL03_PhieuKiemSoatTienDo-ENGLISH.docx
+++ b/docs/PL03_PhieuKiemSoatTienDo-ENGLISH.docx
@@ -1,6 +1,6 @@
 
 <file path=word/document.xml><?xml version="1.0" encoding="utf-8"?>
-<w:document xmlns:wpc="http://schemas.microsoft.com/office/word/2010/wordprocessingCanvas" xmlns:mc="http://schemas.openxmlformats.org/markup-compatibility/2006" xmlns:o="urn:schemas-microsoft-com:office:office" xmlns:r="http://schemas.openxmlformats.org/officeDocument/2006/relationships" xmlns:m="http://schemas.openxmlformats.org/officeDocument/2006/math" xmlns:v="urn:schemas-microsoft-com:vml" xmlns:wp14="http://schemas.microsoft.com/office/word/2010/wordprocessingDrawing" xmlns:wp="http://schemas.openxmlformats.org/drawingml/2006/wordprocessingDrawing" xmlns:w10="urn:schemas-microsoft-com:office:word" xmlns:w="http://schemas.openxmlformats.org/wordprocessingml/2006/main" xmlns:w14="http://schemas.microsoft.com/office/word/2010/wordml" xmlns:w15="http://schemas.microsoft.com/office/word/2012/wordml" xmlns:wpg="http://schemas.microsoft.com/office/word/2010/wordprocessingGroup" xmlns:wpi="http://schemas.microsoft.com/office/word/2010/wordprocessingInk" xmlns:wne="http://schemas.microsoft.com/office/word/2006/wordml" xmlns:wps="http://schemas.microsoft.com/office/word/2010/wordprocessingShape" mc:Ignorable="w14 w15 wp14">
+<w:document xmlns:wpc="http://schemas.microsoft.com/office/word/2010/wordprocessingCanvas" xmlns:cx="http://schemas.microsoft.com/office/drawing/2014/chartex" xmlns:cx1="http://schemas.microsoft.com/office/drawing/2015/9/8/chartex" xmlns:cx2="http://schemas.microsoft.com/office/drawing/2015/10/21/chartex" xmlns:cx3="http://schemas.microsoft.com/office/drawing/2016/5/9/chartex" xmlns:cx4="http://schemas.microsoft.com/office/drawing/2016/5/10/chartex" xmlns:cx5="http://schemas.microsoft.com/office/drawing/2016/5/11/chartex" xmlns:cx6="http://schemas.microsoft.com/office/drawing/2016/5/12/chartex" xmlns:cx7="http://schemas.microsoft.com/office/drawing/2016/5/13/chartex" xmlns:cx8="http://schemas.microsoft.com/office/drawing/2016/5/14/chartex" xmlns:mc="http://schemas.openxmlformats.org/markup-compatibility/2006" xmlns:aink="http://schemas.microsoft.com/office/drawing/2016/ink" xmlns:am3d="http://schemas.microsoft.com/office/drawing/2017/model3d" xmlns:o="urn:schemas-microsoft-com:office:office" xmlns:r="http://schemas.openxmlformats.org/officeDocument/2006/relationships" xmlns:m="http://schemas.openxmlformats.org/officeDocument/2006/math" xmlns:v="urn:schemas-microsoft-com:vml" xmlns:wp14="http://schemas.microsoft.com/office/word/2010/wordprocessingDrawing" xmlns:wp="http://schemas.openxmlformats.org/drawingml/2006/wordprocessingDrawing" xmlns:w10="urn:schemas-microsoft-com:office:word" xmlns:w="http://schemas.openxmlformats.org/wordprocessingml/2006/main" xmlns:w14="http://schemas.microsoft.com/office/word/2010/wordml" xmlns:w15="http://schemas.microsoft.com/office/word/2012/wordml" xmlns:w16cid="http://schemas.microsoft.com/office/word/2016/wordml/cid" xmlns:w16se="http://schemas.microsoft.com/office/word/2015/wordml/symex" xmlns:wpg="http://schemas.microsoft.com/office/word/2010/wordprocessingGroup" xmlns:wpi="http://schemas.microsoft.com/office/word/2010/wordprocessingInk" xmlns:wne="http://schemas.microsoft.com/office/word/2006/wordml" xmlns:wps="http://schemas.microsoft.com/office/word/2010/wordprocessingShape" mc:Ignorable="w14 w15 w16se w16cid wp14">
   <w:body>
     <w:tbl>
       <w:tblPr>
@@ -118,7 +118,7 @@
                 <w:sz w:val="22"/>
                 <w:szCs w:val="22"/>
               </w:rPr>
-              <w:t xml:space="preserve"> …………………………………</w:t>
+              <w:t>: INFORMATION &amp; TECHNOLOGY</w:t>
             </w:r>
           </w:p>
         </w:tc>
@@ -160,7 +160,7 @@
               <mc:AlternateContent>
                 <mc:Choice Requires="wps">
                   <w:drawing>
-                    <wp:anchor distT="0" distB="0" distL="114300" distR="114300" simplePos="0" relativeHeight="251662336" behindDoc="0" locked="0" layoutInCell="1" allowOverlap="1" wp14:anchorId="484A1E9C" wp14:editId="5E8534E4">
+                    <wp:anchor distT="0" distB="0" distL="114300" distR="114300" simplePos="0" relativeHeight="251662336" behindDoc="0" locked="0" layoutInCell="1" allowOverlap="1" wp14:anchorId="498ED30A" wp14:editId="074312AF">
                       <wp:simplePos x="0" y="0"/>
                       <wp:positionH relativeFrom="column">
                         <wp:posOffset>181610</wp:posOffset>
@@ -241,104 +241,6 @@
       </w:pPr>
       <w:r>
         <w:rPr>
-          <w:noProof/>
-        </w:rPr>
-        <mc:AlternateContent>
-          <mc:Choice Requires="wps">
-            <w:drawing>
-              <wp:anchor distT="0" distB="0" distL="114300" distR="114300" simplePos="0" relativeHeight="251666432" behindDoc="0" locked="0" layoutInCell="1" allowOverlap="1" wp14:anchorId="7F509E18" wp14:editId="52CDF03C">
-                <wp:simplePos x="0" y="0"/>
-                <wp:positionH relativeFrom="margin">
-                  <wp:align>right</wp:align>
-                </wp:positionH>
-                <wp:positionV relativeFrom="paragraph">
-                  <wp:posOffset>-989330</wp:posOffset>
-                </wp:positionV>
-                <wp:extent cx="1073426" cy="326004"/>
-                <wp:effectExtent l="0" t="0" r="12700" b="17145"/>
-                <wp:wrapNone/>
-                <wp:docPr id="3" name="Text Box 3"/>
-                <wp:cNvGraphicFramePr/>
-                <a:graphic xmlns:a="http://schemas.openxmlformats.org/drawingml/2006/main">
-                  <a:graphicData uri="http://schemas.microsoft.com/office/word/2010/wordprocessingShape">
-                    <wps:wsp>
-                      <wps:cNvSpPr txBox="1"/>
-                      <wps:spPr>
-                        <a:xfrm>
-                          <a:off x="0" y="0"/>
-                          <a:ext cx="1073426" cy="326004"/>
-                        </a:xfrm>
-                        <a:prstGeom prst="rect">
-                          <a:avLst/>
-                        </a:prstGeom>
-                        <a:solidFill>
-                          <a:schemeClr val="lt1"/>
-                        </a:solidFill>
-                        <a:ln w="6350">
-                          <a:solidFill>
-                            <a:prstClr val="black"/>
-                          </a:solidFill>
-                        </a:ln>
-                      </wps:spPr>
-                      <wps:txbx>
-                        <w:txbxContent>
-                          <w:p>
-                            <w:pPr>
-                              <w:jc w:val="center"/>
-                            </w:pPr>
-                            <w:r>
-                              <w:t>Appendix</w:t>
-                            </w:r>
-                            <w:r>
-                              <w:t xml:space="preserve"> 03</w:t>
-                            </w:r>
-                          </w:p>
-                        </w:txbxContent>
-                      </wps:txbx>
-                      <wps:bodyPr rot="0" spcFirstLastPara="0" vertOverflow="overflow" horzOverflow="overflow" vert="horz" wrap="square" lIns="91440" tIns="45720" rIns="91440" bIns="45720" numCol="1" spcCol="0" rtlCol="0" fromWordArt="0" anchor="t" anchorCtr="0" forceAA="0" compatLnSpc="1">
-                        <a:prstTxWarp prst="textNoShape">
-                          <a:avLst/>
-                        </a:prstTxWarp>
-                        <a:noAutofit/>
-                      </wps:bodyPr>
-                    </wps:wsp>
-                  </a:graphicData>
-                </a:graphic>
-              </wp:anchor>
-            </w:drawing>
-          </mc:Choice>
-          <mc:Fallback>
-            <w:pict>
-              <v:shapetype w14:anchorId="7F509E18" id="_x0000_t202" coordsize="21600,21600" o:spt="202" path="m,l,21600r21600,l21600,xe">
-                <v:stroke joinstyle="miter"/>
-                <v:path gradientshapeok="t" o:connecttype="rect"/>
-              </v:shapetype>
-              <v:shape id="Text Box 3" o:spid="_x0000_s1026" type="#_x0000_t202" style="position:absolute;left:0;text-align:left;margin-left:33.3pt;margin-top:-77.9pt;width:84.5pt;height:25.65pt;z-index:251666432;visibility:visible;mso-wrap-style:square;mso-wrap-distance-left:9pt;mso-wrap-distance-top:0;mso-wrap-distance-right:9pt;mso-wrap-distance-bottom:0;mso-position-horizontal:right;mso-position-horizontal-relative:margin;mso-position-vertical:absolute;mso-position-vertical-relative:text;v-text-anchor:top" o:gfxdata="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" fillcolor="white [3201]" strokeweight=".5pt">
-                <v:textbox>
-                  <w:txbxContent>
-                    <w:p>
-                      <w:pPr>
-                        <w:jc w:val="center"/>
-                      </w:pPr>
-                      <w:r>
-                        <w:t>Appendix</w:t>
-                      </w:r>
-                      <w:bookmarkStart w:id="1" w:name="_GoBack"/>
-                      <w:bookmarkEnd w:id="1"/>
-                      <w:r>
-                        <w:t xml:space="preserve"> 03</w:t>
-                      </w:r>
-                    </w:p>
-                  </w:txbxContent>
-                </v:textbox>
-                <w10:wrap anchorx="margin"/>
-              </v:shape>
-            </w:pict>
-          </mc:Fallback>
-        </mc:AlternateContent>
-      </w:r>
-      <w:r>
-        <w:rPr>
           <w:b/>
           <w:noProof/>
           <w:color w:val="000000"/>
@@ -348,7 +250,7 @@
         <mc:AlternateContent>
           <mc:Choice Requires="wps">
             <w:drawing>
-              <wp:anchor distT="0" distB="0" distL="114300" distR="114300" simplePos="0" relativeHeight="251664384" behindDoc="0" locked="0" layoutInCell="1" allowOverlap="1" wp14:anchorId="2F2BDE9B" wp14:editId="4107BA99">
+              <wp:anchor distT="0" distB="0" distL="114300" distR="114300" simplePos="0" relativeHeight="251664384" behindDoc="0" locked="0" layoutInCell="1" allowOverlap="1" wp14:anchorId="0405E73D" wp14:editId="7D1137CA">
                 <wp:simplePos x="0" y="0"/>
                 <wp:positionH relativeFrom="column">
                   <wp:posOffset>72390</wp:posOffset>
@@ -398,9 +300,9 @@
               </wp:anchor>
             </w:drawing>
           </mc:Choice>
-          <mc:Fallback xmlns:cx="http://schemas.microsoft.com/office/drawing/2014/chartex" xmlns:cx1="http://schemas.microsoft.com/office/drawing/2015/9/8/chartex" xmlns:w16se="http://schemas.microsoft.com/office/word/2015/wordml/symex">
+          <mc:Fallback>
             <w:pict>
-              <v:line w14:anchorId="73CAC9E2" id="Straight Connector 2" o:spid="_x0000_s1026" style="position:absolute;z-index:251664384;visibility:visible;mso-wrap-style:square;mso-width-percent:0;mso-wrap-distance-left:9pt;mso-wrap-distance-top:0;mso-wrap-distance-right:9pt;mso-wrap-distance-bottom:0;mso-position-horizontal:absolute;mso-position-horizontal-relative:text;mso-position-vertical:absolute;mso-position-vertical-relative:text;mso-width-percent:0;mso-width-relative:margin" from="5.7pt,-2pt" to="203.5pt,-2pt" o:gfxdata="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" strokecolor="black [3200]" strokeweight=".5pt">
+              <v:line w14:anchorId="20C100C5" id="Straight Connector 2" o:spid="_x0000_s1026" style="position:absolute;z-index:251664384;visibility:visible;mso-wrap-style:square;mso-width-percent:0;mso-wrap-distance-left:9pt;mso-wrap-distance-top:0;mso-wrap-distance-right:9pt;mso-wrap-distance-bottom:0;mso-position-horizontal:absolute;mso-position-horizontal-relative:text;mso-position-vertical:absolute;mso-position-vertical-relative:text;mso-width-percent:0;mso-width-relative:margin" from="5.7pt,-2pt" to="203.5pt,-2pt" o:gfxdata="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" strokecolor="black [3200]" strokeweight=".5pt">
                 <v:stroke joinstyle="miter"/>
               </v:line>
             </w:pict>
@@ -486,28 +388,26 @@
         <w:t xml:space="preserve"> Name</w:t>
       </w:r>
       <w:r>
-        <w:t>: __</w:t>
+        <w:t xml:space="preserve">: </w:t>
       </w:r>
       <w:r>
-        <w:t>_</w:t>
+        <w:t xml:space="preserve">DUONG HUYNH SON </w:t>
       </w:r>
       <w:r>
-        <w:t>___________________</w:t>
+        <w:tab/>
       </w:r>
       <w:r>
-        <w:t>_</w:t>
-      </w:r>
-      <w:r>
-        <w:t xml:space="preserve">_________ </w:t>
+        <w:tab/>
+        <w:t xml:space="preserve">     </w:t>
       </w:r>
       <w:r>
         <w:t>Student ID</w:t>
       </w:r>
       <w:r>
-        <w:t>: ______________</w:t>
+        <w:t xml:space="preserve">: </w:t>
       </w:r>
       <w:r>
-        <w:t>________</w:t>
+        <w:t>102150242</w:t>
       </w:r>
     </w:p>
     <w:p>
@@ -522,14 +422,22 @@
         <w:t>:</w:t>
       </w:r>
       <w:r>
-        <w:t xml:space="preserve"> ____________________________________________</w:t>
+        <w:t xml:space="preserve"> </w:t>
       </w:r>
       <w:r>
-        <w:t>___</w:t>
+        <w:t>Isolating</w:t>
       </w:r>
       <w:r>
-        <w:t>_________________</w:t>
+        <w:t xml:space="preserve"> </w:t>
       </w:r>
+      <w:r>
+        <w:t>vocals from stereo music using Convolutional Neural Networks</w:t>
+      </w:r>
+      <w:r>
+        <w:t>.</w:t>
+      </w:r>
+      <w:bookmarkStart w:id="0" w:name="_GoBack"/>
+      <w:bookmarkEnd w:id="0"/>
     </w:p>
     <w:p>
       <w:pPr>
@@ -540,10 +448,19 @@
         <w:t>Instructor Name</w:t>
       </w:r>
       <w:r>
-        <w:t>: _</w:t>
+        <w:t xml:space="preserve">: </w:t>
       </w:r>
       <w:r>
-        <w:t>_______________________________</w:t>
+        <w:t>NGUYEN TAN KHOI</w:t>
+      </w:r>
+      <w:r>
+        <w:t xml:space="preserve"> </w:t>
+      </w:r>
+      <w:r>
+        <w:tab/>
+      </w:r>
+      <w:r>
+        <w:tab/>
       </w:r>
       <w:r>
         <w:t xml:space="preserve"> </w:t>
@@ -871,8 +788,6 @@
               </w:rPr>
               <w:t>uncompleted</w:t>
             </w:r>
-            <w:bookmarkStart w:id="0" w:name="_GoBack"/>
-            <w:bookmarkEnd w:id="0"/>
             <w:r>
               <w:rPr>
                 <w:b/>
@@ -965,6 +880,9 @@
               </w:tabs>
               <w:jc w:val="center"/>
             </w:pPr>
+            <w:r>
+              <w:t>01 – 26/09</w:t>
+            </w:r>
           </w:p>
         </w:tc>
         <w:tc>
@@ -987,6 +905,9 @@
                 <w:tab w:val="right" w:pos="8640"/>
               </w:tabs>
             </w:pPr>
+            <w:r>
+              <w:t>Research about related processing techniques (signal processing, signal processing in Python, Convolutional Neural Networks)</w:t>
+            </w:r>
           </w:p>
         </w:tc>
         <w:tc>
@@ -1089,6 +1010,9 @@
               </w:tabs>
               <w:jc w:val="center"/>
             </w:pPr>
+            <w:r>
+              <w:t>15 – 30/09</w:t>
+            </w:r>
           </w:p>
         </w:tc>
         <w:tc>
@@ -1111,6 +1035,9 @@
                 <w:tab w:val="right" w:pos="8640"/>
               </w:tabs>
             </w:pPr>
+            <w:r>
+              <w:t xml:space="preserve">Read other people’s research paper for the problem. </w:t>
+            </w:r>
           </w:p>
         </w:tc>
         <w:tc>
@@ -1213,6 +1140,9 @@
               </w:tabs>
               <w:jc w:val="center"/>
             </w:pPr>
+            <w:r>
+              <w:t>01 – 04/10</w:t>
+            </w:r>
           </w:p>
         </w:tc>
         <w:tc>
@@ -1235,6 +1165,9 @@
                 <w:tab w:val="right" w:pos="8640"/>
               </w:tabs>
             </w:pPr>
+            <w:r>
+              <w:t>Get datasets contain music file and corresponding vocal-only file.</w:t>
+            </w:r>
           </w:p>
         </w:tc>
         <w:tc>
@@ -3110,7 +3043,7 @@
 </file>
 
 <file path=word/styles.xml><?xml version="1.0" encoding="utf-8"?>
-<w:styles xmlns:mc="http://schemas.openxmlformats.org/markup-compatibility/2006" xmlns:r="http://schemas.openxmlformats.org/officeDocument/2006/relationships" xmlns:w="http://schemas.openxmlformats.org/wordprocessingml/2006/main" xmlns:w14="http://schemas.microsoft.com/office/word/2010/wordml" xmlns:w15="http://schemas.microsoft.com/office/word/2012/wordml" mc:Ignorable="w14 w15">
+<w:styles xmlns:mc="http://schemas.openxmlformats.org/markup-compatibility/2006" xmlns:r="http://schemas.openxmlformats.org/officeDocument/2006/relationships" xmlns:w="http://schemas.openxmlformats.org/wordprocessingml/2006/main" xmlns:w14="http://schemas.microsoft.com/office/word/2010/wordml" xmlns:w15="http://schemas.microsoft.com/office/word/2012/wordml" xmlns:w16cid="http://schemas.microsoft.com/office/word/2016/wordml/cid" xmlns:w16se="http://schemas.microsoft.com/office/word/2015/wordml/symex" mc:Ignorable="w14 w15 w16se w16cid">
   <w:docDefaults>
     <w:rPrDefault>
       <w:rPr>
@@ -3126,7 +3059,7 @@
       </w:pPr>
     </w:pPrDefault>
   </w:docDefaults>
-  <w:latentStyles w:defLockedState="0" w:defUIPriority="99" w:defSemiHidden="0" w:defUnhideWhenUsed="0" w:defQFormat="0" w:count="371">
+  <w:latentStyles w:defLockedState="0" w:defUIPriority="99" w:defSemiHidden="0" w:defUnhideWhenUsed="0" w:defQFormat="0" w:count="377">
     <w:lsdException w:name="Normal" w:uiPriority="0" w:qFormat="1"/>
     <w:lsdException w:name="heading 1" w:uiPriority="9" w:qFormat="1"/>
     <w:lsdException w:name="heading 2" w:semiHidden="1" w:uiPriority="0" w:unhideWhenUsed="1" w:qFormat="1"/>
@@ -3274,11 +3207,8 @@
     <w:lsdException w:name="Table 3D effects 3" w:semiHidden="1" w:unhideWhenUsed="1"/>
     <w:lsdException w:name="Table Contemporary" w:semiHidden="1" w:unhideWhenUsed="1"/>
     <w:lsdException w:name="Table Elegant" w:semiHidden="1" w:unhideWhenUsed="1"/>
-    <w:lsdException w:name="Table Professional" w:semiHidden="1" w:unhideWhenUsed="1"/>
     <w:lsdException w:name="Table Subtle 1" w:semiHidden="1" w:unhideWhenUsed="1"/>
     <w:lsdException w:name="Table Subtle 2" w:semiHidden="1" w:unhideWhenUsed="1"/>
-    <w:lsdException w:name="Table Web 1" w:semiHidden="1" w:unhideWhenUsed="1"/>
-    <w:lsdException w:name="Table Web 2" w:semiHidden="1" w:unhideWhenUsed="1"/>
     <w:lsdException w:name="Table Web 3" w:semiHidden="1" w:unhideWhenUsed="1"/>
     <w:lsdException w:name="Balloon Text" w:semiHidden="1" w:unhideWhenUsed="1"/>
     <w:lsdException w:name="Table Grid" w:uiPriority="39"/>
@@ -3498,6 +3428,12 @@
     <w:lsdException w:name="List Table 5 Dark Accent 6" w:uiPriority="50"/>
     <w:lsdException w:name="List Table 6 Colorful Accent 6" w:uiPriority="51"/>
     <w:lsdException w:name="List Table 7 Colorful Accent 6" w:uiPriority="52"/>
+    <w:lsdException w:name="Mention" w:semiHidden="1" w:unhideWhenUsed="1"/>
+    <w:lsdException w:name="Smart Hyperlink" w:semiHidden="1" w:unhideWhenUsed="1"/>
+    <w:lsdException w:name="Hashtag" w:semiHidden="1" w:unhideWhenUsed="1"/>
+    <w:lsdException w:name="Unresolved Mention" w:semiHidden="1" w:unhideWhenUsed="1"/>
+    <w:lsdException w:name="Smart Link" w:semiHidden="1" w:unhideWhenUsed="1"/>
+    <w:lsdException w:name="Smart Link Error" w:semiHidden="1" w:unhideWhenUsed="1"/>
   </w:latentStyles>
   <w:style w:type="paragraph" w:default="1" w:styleId="Normal">
     <w:name w:val="Normal"/>
@@ -3510,6 +3446,27 @@
       <w:rFonts w:ascii="Times New Roman" w:eastAsia="Times New Roman" w:hAnsi="Times New Roman" w:cs="Times New Roman"/>
       <w:sz w:val="24"/>
       <w:szCs w:val="24"/>
+    </w:rPr>
+  </w:style>
+  <w:style w:type="paragraph" w:styleId="Heading1">
+    <w:name w:val="heading 1"/>
+    <w:basedOn w:val="Normal"/>
+    <w:next w:val="Normal"/>
+    <w:link w:val="Heading1Char"/>
+    <w:uiPriority w:val="9"/>
+    <w:qFormat/>
+    <w:rsid w:val="0012504D"/>
+    <w:pPr>
+      <w:keepNext/>
+      <w:keepLines/>
+      <w:spacing w:before="240"/>
+      <w:outlineLvl w:val="0"/>
+    </w:pPr>
+    <w:rPr>
+      <w:rFonts w:asciiTheme="majorHAnsi" w:eastAsiaTheme="majorEastAsia" w:hAnsiTheme="majorHAnsi" w:cstheme="majorBidi"/>
+      <w:color w:val="2E74B5" w:themeColor="accent1" w:themeShade="BF"/>
+      <w:sz w:val="32"/>
+      <w:szCs w:val="32"/>
     </w:rPr>
   </w:style>
   <w:style w:type="paragraph" w:styleId="Heading2">
@@ -3609,6 +3566,19 @@
       <w:color w:val="1F4D78" w:themeColor="accent1" w:themeShade="7F"/>
       <w:sz w:val="24"/>
       <w:szCs w:val="24"/>
+    </w:rPr>
+  </w:style>
+  <w:style w:type="character" w:customStyle="1" w:styleId="Heading1Char">
+    <w:name w:val="Heading 1 Char"/>
+    <w:basedOn w:val="DefaultParagraphFont"/>
+    <w:link w:val="Heading1"/>
+    <w:uiPriority w:val="9"/>
+    <w:rsid w:val="0012504D"/>
+    <w:rPr>
+      <w:rFonts w:asciiTheme="majorHAnsi" w:eastAsiaTheme="majorEastAsia" w:hAnsiTheme="majorHAnsi" w:cstheme="majorBidi"/>
+      <w:color w:val="2E74B5" w:themeColor="accent1" w:themeShade="BF"/>
+      <w:sz w:val="32"/>
+      <w:szCs w:val="32"/>
     </w:rPr>
   </w:style>
 </w:styles>

</xml_diff>